<commit_message>
Auto-committed on 2022/03/21 週一
</commit_message>
<xml_diff>
--- a/Program/Other/Sharepoint上傳用/測試FT/L8/L8401/L8401產生JCIC日報媒體檔.docx
+++ b/Program/Other/Sharepoint上傳用/測試FT/L8/L8401/L8401產生JCIC日報媒體檔.docx
@@ -73,6 +73,7 @@
       <w:r>
         <w:rPr>
           <w:rFonts w:ascii="標楷體" w:eastAsia="標楷體" w:hAnsi="標楷體"/>
+          <w:noProof/>
           <w:szCs w:val="24"/>
         </w:rPr>
         <w:drawing>
@@ -114,6 +115,7 @@
       <w:r>
         <w:rPr>
           <w:rFonts w:ascii="標楷體" w:eastAsia="標楷體" w:hAnsi="標楷體"/>
+          <w:noProof/>
           <w:szCs w:val="24"/>
         </w:rPr>
         <w:drawing>
@@ -155,6 +157,7 @@
       <w:r>
         <w:rPr>
           <w:rFonts w:ascii="標楷體" w:eastAsia="標楷體" w:hAnsi="標楷體"/>
+          <w:noProof/>
           <w:szCs w:val="24"/>
         </w:rPr>
         <w:drawing>
@@ -196,6 +199,7 @@
       <w:r>
         <w:rPr>
           <w:rFonts w:ascii="標楷體" w:eastAsia="標楷體" w:hAnsi="標楷體"/>
+          <w:noProof/>
           <w:szCs w:val="24"/>
         </w:rPr>
         <w:drawing>
@@ -237,6 +241,7 @@
       <w:r>
         <w:rPr>
           <w:rFonts w:ascii="標楷體" w:eastAsia="標楷體" w:hAnsi="標楷體"/>
+          <w:noProof/>
           <w:szCs w:val="24"/>
         </w:rPr>
         <w:drawing>
@@ -289,6 +294,79 @@
     <w:p>
       <w:pPr>
         <w:pStyle w:val="a9"/>
+        <w:numPr>
+          <w:ilvl w:val="0"/>
+          <w:numId w:val="29"/>
+        </w:numPr>
+        <w:ind w:leftChars="0"/>
+        <w:rPr>
+          <w:rFonts w:ascii="標楷體" w:eastAsia="標楷體" w:hAnsi="標楷體"/>
+          <w:szCs w:val="24"/>
+        </w:rPr>
+      </w:pPr>
+      <w:r>
+        <w:rPr>
+          <w:rFonts w:ascii="標楷體" w:eastAsia="標楷體" w:hAnsi="標楷體" w:hint="eastAsia"/>
+          <w:szCs w:val="24"/>
+        </w:rPr>
+        <w:t>檔案序號</w:t>
+      </w:r>
+    </w:p>
+    <w:p>
+      <w:pPr>
+        <w:pStyle w:val="a9"/>
+        <w:ind w:leftChars="0"/>
+        <w:rPr>
+          <w:rFonts w:ascii="標楷體" w:eastAsia="標楷體" w:hAnsi="標楷體"/>
+          <w:szCs w:val="24"/>
+        </w:rPr>
+      </w:pPr>
+      <w:r>
+        <w:rPr>
+          <w:rFonts w:ascii="標楷體" w:eastAsia="標楷體" w:hAnsi="標楷體"/>
+          <w:noProof/>
+          <w:szCs w:val="24"/>
+        </w:rPr>
+        <w:drawing>
+          <wp:inline distT="0" distB="0" distL="0" distR="0" wp14:anchorId="50AB9BFF" wp14:editId="628C6D43">
+            <wp:extent cx="4648849" cy="962159"/>
+            <wp:effectExtent l="0" t="0" r="0" b="9525"/>
+            <wp:docPr id="4" name="圖片 4"/>
+            <wp:cNvGraphicFramePr>
+              <a:graphicFrameLocks xmlns:a="http://schemas.openxmlformats.org/drawingml/2006/main" noChangeAspect="1"/>
+            </wp:cNvGraphicFramePr>
+            <a:graphic xmlns:a="http://schemas.openxmlformats.org/drawingml/2006/main">
+              <a:graphicData uri="http://schemas.openxmlformats.org/drawingml/2006/picture">
+                <pic:pic xmlns:pic="http://schemas.openxmlformats.org/drawingml/2006/picture">
+                  <pic:nvPicPr>
+                    <pic:cNvPr id="1" name=""/>
+                    <pic:cNvPicPr/>
+                  </pic:nvPicPr>
+                  <pic:blipFill>
+                    <a:blip r:embed="rId13"/>
+                    <a:stretch>
+                      <a:fillRect/>
+                    </a:stretch>
+                  </pic:blipFill>
+                  <pic:spPr>
+                    <a:xfrm>
+                      <a:off x="0" y="0"/>
+                      <a:ext cx="4648849" cy="962159"/>
+                    </a:xfrm>
+                    <a:prstGeom prst="rect">
+                      <a:avLst/>
+                    </a:prstGeom>
+                  </pic:spPr>
+                </pic:pic>
+              </a:graphicData>
+            </a:graphic>
+          </wp:inline>
+        </w:drawing>
+      </w:r>
+    </w:p>
+    <w:p>
+      <w:pPr>
+        <w:pStyle w:val="a9"/>
         <w:rPr>
           <w:rFonts w:ascii="標楷體" w:eastAsia="標楷體" w:hAnsi="標楷體"/>
           <w:szCs w:val="24"/>
@@ -320,7 +398,7 @@
         <w:pStyle w:val="a9"/>
         <w:ind w:leftChars="0"/>
         <w:rPr>
-          <w:rFonts w:ascii="標楷體" w:eastAsia="標楷體" w:hAnsi="標楷體" w:hint="eastAsia"/>
+          <w:rFonts w:ascii="標楷體" w:eastAsia="標楷體" w:hAnsi="標楷體"/>
           <w:szCs w:val="24"/>
         </w:rPr>
       </w:pPr>
@@ -343,6 +421,7 @@
       <w:r>
         <w:rPr>
           <w:rFonts w:ascii="標楷體" w:eastAsia="標楷體" w:hAnsi="標楷體"/>
+          <w:noProof/>
           <w:szCs w:val="24"/>
         </w:rPr>
         <w:drawing>
@@ -361,7 +440,7 @@
                     <pic:cNvPicPr/>
                   </pic:nvPicPr>
                   <pic:blipFill>
-                    <a:blip r:embed="rId13"/>
+                    <a:blip r:embed="rId14"/>
                     <a:stretch>
                       <a:fillRect/>
                     </a:stretch>
@@ -387,7 +466,7 @@
         <w:pStyle w:val="a9"/>
         <w:ind w:leftChars="0"/>
         <w:rPr>
-          <w:rFonts w:ascii="標楷體" w:eastAsia="標楷體" w:hAnsi="標楷體" w:hint="eastAsia"/>
+          <w:rFonts w:ascii="標楷體" w:eastAsia="標楷體" w:hAnsi="標楷體"/>
           <w:szCs w:val="24"/>
         </w:rPr>
       </w:pPr>
@@ -411,8 +490,10 @@
       <w:r>
         <w:rPr>
           <w:rFonts w:ascii="標楷體" w:eastAsia="標楷體" w:hAnsi="標楷體"/>
+          <w:noProof/>
           <w:szCs w:val="24"/>
         </w:rPr>
+        <w:lastRenderedPageBreak/>
         <w:drawing>
           <wp:inline distT="0" distB="0" distL="0" distR="0" wp14:anchorId="09F99137" wp14:editId="46449863">
             <wp:extent cx="2676899" cy="981212"/>
@@ -429,7 +510,7 @@
                     <pic:cNvPicPr/>
                   </pic:nvPicPr>
                   <pic:blipFill>
-                    <a:blip r:embed="rId14"/>
+                    <a:blip r:embed="rId15"/>
                     <a:stretch>
                       <a:fillRect/>
                     </a:stretch>
@@ -455,7 +536,7 @@
         <w:pStyle w:val="a9"/>
         <w:ind w:leftChars="0"/>
         <w:rPr>
-          <w:rFonts w:ascii="標楷體" w:eastAsia="標楷體" w:hAnsi="標楷體" w:hint="eastAsia"/>
+          <w:rFonts w:ascii="標楷體" w:eastAsia="標楷體" w:hAnsi="標楷體"/>
           <w:szCs w:val="24"/>
         </w:rPr>
       </w:pPr>
@@ -486,16 +567,16 @@
         <w:pStyle w:val="a9"/>
         <w:ind w:leftChars="0"/>
         <w:rPr>
-          <w:rFonts w:ascii="標楷體" w:eastAsia="標楷體" w:hAnsi="標楷體" w:hint="eastAsia"/>
+          <w:rFonts w:ascii="標楷體" w:eastAsia="標楷體" w:hAnsi="標楷體"/>
           <w:szCs w:val="24"/>
         </w:rPr>
       </w:pPr>
       <w:r>
         <w:rPr>
           <w:rFonts w:ascii="標楷體" w:eastAsia="標楷體" w:hAnsi="標楷體"/>
+          <w:noProof/>
           <w:szCs w:val="24"/>
         </w:rPr>
-        <w:lastRenderedPageBreak/>
         <w:drawing>
           <wp:inline distT="0" distB="0" distL="0" distR="0" wp14:anchorId="177432FE" wp14:editId="5FD4EFFF">
             <wp:extent cx="2867425" cy="1124107"/>
@@ -512,7 +593,7 @@
                     <pic:cNvPicPr/>
                   </pic:nvPicPr>
                   <pic:blipFill>
-                    <a:blip r:embed="rId15"/>
+                    <a:blip r:embed="rId16"/>
                     <a:stretch>
                       <a:fillRect/>
                     </a:stretch>
@@ -590,10 +671,10 @@
           <w:szCs w:val="24"/>
         </w:rPr>
         <w:drawing>
-          <wp:inline distT="0" distB="0" distL="0" distR="0" wp14:anchorId="1DB87384" wp14:editId="4F4B83F8">
-            <wp:extent cx="5274310" cy="2968625"/>
-            <wp:effectExtent l="0" t="0" r="2540" b="3175"/>
-            <wp:docPr id="11" name="圖片 11"/>
+          <wp:inline distT="0" distB="0" distL="0" distR="0" wp14:anchorId="7AA7F7E9" wp14:editId="7F1BA1CE">
+            <wp:extent cx="5274310" cy="2573655"/>
+            <wp:effectExtent l="0" t="0" r="2540" b="0"/>
+            <wp:docPr id="3" name="圖片 3"/>
             <wp:cNvGraphicFramePr>
               <a:graphicFrameLocks xmlns:a="http://schemas.openxmlformats.org/drawingml/2006/main" noChangeAspect="1"/>
             </wp:cNvGraphicFramePr>
@@ -605,7 +686,7 @@
                     <pic:cNvPicPr/>
                   </pic:nvPicPr>
                   <pic:blipFill>
-                    <a:blip r:embed="rId16"/>
+                    <a:blip r:embed="rId17"/>
                     <a:stretch>
                       <a:fillRect/>
                     </a:stretch>
@@ -613,7 +694,7 @@
                   <pic:spPr>
                     <a:xfrm>
                       <a:off x="0" y="0"/>
-                      <a:ext cx="5274310" cy="2968625"/>
+                      <a:ext cx="5274310" cy="2573655"/>
                     </a:xfrm>
                     <a:prstGeom prst="rect">
                       <a:avLst/>
@@ -635,9 +716,50 @@
           <w:szCs w:val="24"/>
         </w:rPr>
       </w:pPr>
+      <w:r>
+        <w:rPr>
+          <w:rFonts w:ascii="標楷體" w:eastAsia="標楷體" w:hAnsi="標楷體"/>
+          <w:szCs w:val="24"/>
+        </w:rPr>
+        <w:drawing>
+          <wp:inline distT="0" distB="0" distL="0" distR="0" wp14:anchorId="38675445" wp14:editId="2FD94240">
+            <wp:extent cx="5274310" cy="822960"/>
+            <wp:effectExtent l="0" t="0" r="2540" b="0"/>
+            <wp:docPr id="11" name="圖片 11"/>
+            <wp:cNvGraphicFramePr>
+              <a:graphicFrameLocks xmlns:a="http://schemas.openxmlformats.org/drawingml/2006/main" noChangeAspect="1"/>
+            </wp:cNvGraphicFramePr>
+            <a:graphic xmlns:a="http://schemas.openxmlformats.org/drawingml/2006/main">
+              <a:graphicData uri="http://schemas.openxmlformats.org/drawingml/2006/picture">
+                <pic:pic xmlns:pic="http://schemas.openxmlformats.org/drawingml/2006/picture">
+                  <pic:nvPicPr>
+                    <pic:cNvPr id="1" name=""/>
+                    <pic:cNvPicPr/>
+                  </pic:nvPicPr>
+                  <pic:blipFill>
+                    <a:blip r:embed="rId18"/>
+                    <a:stretch>
+                      <a:fillRect/>
+                    </a:stretch>
+                  </pic:blipFill>
+                  <pic:spPr>
+                    <a:xfrm>
+                      <a:off x="0" y="0"/>
+                      <a:ext cx="5274310" cy="822960"/>
+                    </a:xfrm>
+                    <a:prstGeom prst="rect">
+                      <a:avLst/>
+                    </a:prstGeom>
+                  </pic:spPr>
+                </pic:pic>
+              </a:graphicData>
+            </a:graphic>
+          </wp:inline>
+        </w:drawing>
+      </w:r>
     </w:p>
     <w:sectPr>
-      <w:footerReference w:type="default" r:id="rId17"/>
+      <w:footerReference w:type="default" r:id="rId19"/>
       <w:pgSz w:w="11906" w:h="16838"/>
       <w:pgMar w:top="1440" w:right="1800" w:bottom="1440" w:left="1800" w:header="851" w:footer="992" w:gutter="0"/>
       <w:cols w:space="425"/>

</xml_diff>